<commit_message>
Using Supabase for Local Project
</commit_message>
<xml_diff>
--- a/Fuze Guide Documentation.docx
+++ b/Fuze Guide Documentation.docx
@@ -171,6 +171,11 @@
                 <w:rStyle w:val="IndexLink"/>
               </w:rPr>
               <w:t>Database Tables</w:t>
+            </w:r>
+            <w:r>
+              <w:rPr>
+                <w:rStyle w:val="IndexLink"/>
+              </w:rPr>
               <w:tab/>
               <w:t>2</w:t>
             </w:r>
@@ -862,9 +867,9 @@
         <w:tblLayout w:type="fixed"/>
         <w:tblCellMar>
           <w:top w:w="0" w:type="dxa"/>
-          <w:start w:w="0" w:type="dxa"/>
+          <w:start w:w="5" w:type="dxa"/>
           <w:bottom w:w="0" w:type="dxa"/>
-          <w:end w:w="0" w:type="dxa"/>
+          <w:end w:w="5" w:type="dxa"/>
         </w:tblCellMar>
       </w:tblPr>
       <w:tblGrid>
@@ -996,7 +1001,15 @@
                 <w:sz w:val="32"/>
                 <w:szCs w:val="32"/>
               </w:rPr>
-              <w:t>avatar_url</w:t>
+              <w:t>avatar_</w:t>
+            </w:r>
+            <w:r>
+              <w:rPr>
+                <w:rFonts w:ascii="Times New Roman" w:hAnsi="Times New Roman"/>
+                <w:sz w:val="32"/>
+                <w:szCs w:val="32"/>
+              </w:rPr>
+              <w:t>path</w:t>
             </w:r>
           </w:p>
         </w:tc>
@@ -1308,6 +1321,97 @@
                 <w:szCs w:val="32"/>
               </w:rPr>
               <w:t>timestamp</w:t>
+            </w:r>
+          </w:p>
+        </w:tc>
+        <w:tc>
+          <w:tcPr>
+            <w:tcW w:w="2217" w:type="dxa"/>
+            <w:tcBorders>
+              <w:start w:val="single" w:sz="4" w:space="0" w:color="FFFFFF"/>
+              <w:bottom w:val="single" w:sz="4" w:space="0" w:color="FFFFFF"/>
+              <w:end w:val="single" w:sz="4" w:space="0" w:color="FFFFFF"/>
+            </w:tcBorders>
+          </w:tcPr>
+          <w:p>
+            <w:pPr>
+              <w:pStyle w:val="TableContents"/>
+              <w:bidi w:val="0"/>
+              <w:jc w:val="start"/>
+              <w:rPr>
+                <w:rFonts w:ascii="Times New Roman" w:hAnsi="Times New Roman"/>
+                <w:sz w:val="32"/>
+                <w:szCs w:val="32"/>
+              </w:rPr>
+            </w:pPr>
+            <w:r>
+              <w:rPr>
+                <w:rFonts w:ascii="Times New Roman" w:hAnsi="Times New Roman"/>
+                <w:sz w:val="32"/>
+                <w:szCs w:val="32"/>
+              </w:rPr>
+            </w:r>
+          </w:p>
+        </w:tc>
+      </w:tr>
+      <w:tr>
+        <w:trPr/>
+        <w:tc>
+          <w:tcPr>
+            <w:tcW w:w="2520" w:type="dxa"/>
+            <w:tcBorders>
+              <w:start w:val="single" w:sz="4" w:space="0" w:color="FFFFFF"/>
+              <w:bottom w:val="single" w:sz="4" w:space="0" w:color="FFFFFF"/>
+              <w:end w:val="single" w:sz="4" w:space="0" w:color="FFFFFF"/>
+            </w:tcBorders>
+          </w:tcPr>
+          <w:p>
+            <w:pPr>
+              <w:pStyle w:val="TableContents"/>
+              <w:bidi w:val="0"/>
+              <w:jc w:val="start"/>
+              <w:rPr>
+                <w:rFonts w:ascii="Times New Roman" w:hAnsi="Times New Roman"/>
+                <w:sz w:val="32"/>
+                <w:szCs w:val="32"/>
+              </w:rPr>
+            </w:pPr>
+            <w:r>
+              <w:rPr>
+                <w:rFonts w:ascii="Times New Roman" w:hAnsi="Times New Roman"/>
+                <w:sz w:val="32"/>
+                <w:szCs w:val="32"/>
+              </w:rPr>
+              <w:t>dob</w:t>
+            </w:r>
+          </w:p>
+        </w:tc>
+        <w:tc>
+          <w:tcPr>
+            <w:tcW w:w="1563" w:type="dxa"/>
+            <w:tcBorders>
+              <w:start w:val="single" w:sz="4" w:space="0" w:color="FFFFFF"/>
+              <w:bottom w:val="single" w:sz="4" w:space="0" w:color="FFFFFF"/>
+            </w:tcBorders>
+          </w:tcPr>
+          <w:p>
+            <w:pPr>
+              <w:pStyle w:val="TableContents"/>
+              <w:bidi w:val="0"/>
+              <w:jc w:val="start"/>
+              <w:rPr>
+                <w:rFonts w:ascii="Times New Roman" w:hAnsi="Times New Roman"/>
+                <w:sz w:val="32"/>
+                <w:szCs w:val="32"/>
+              </w:rPr>
+            </w:pPr>
+            <w:r>
+              <w:rPr>
+                <w:rFonts w:ascii="Times New Roman" w:hAnsi="Times New Roman"/>
+                <w:sz w:val="32"/>
+                <w:szCs w:val="32"/>
+              </w:rPr>
+              <w:t>date</w:t>
             </w:r>
           </w:p>
         </w:tc>
@@ -1408,54 +1512,46 @@
         <w:tblLayout w:type="fixed"/>
         <w:tblCellMar>
           <w:top w:w="0" w:type="dxa"/>
-          <w:start w:w="0" w:type="dxa"/>
+          <w:start w:w="5" w:type="dxa"/>
           <w:bottom w:w="0" w:type="dxa"/>
-          <w:end w:w="0" w:type="dxa"/>
+          <w:end w:w="5" w:type="dxa"/>
         </w:tblCellMar>
       </w:tblPr>
       <w:tblGrid>
-        <w:gridCol w:w="4132"/>
+        <w:gridCol w:w="4131"/>
         <w:gridCol w:w="2882"/>
-        <w:gridCol w:w="2624"/>
+        <w:gridCol w:w="2625"/>
       </w:tblGrid>
       <w:tr>
         <w:trPr/>
         <w:tc>
           <w:tcPr>
-            <w:tcW w:w="4132" w:type="dxa"/>
-            <w:tcBorders>
-              <w:top w:val="single" w:sz="4" w:space="0" w:color="FFFFFF"/>
-              <w:start w:val="single" w:sz="4" w:space="0" w:color="FFFFFF"/>
-              <w:bottom w:val="single" w:sz="4" w:space="0" w:color="FFFFFF"/>
-              <w:end w:val="single" w:sz="4" w:space="0" w:color="FFFFFF"/>
-            </w:tcBorders>
-          </w:tcPr>
-          <w:p>
-            <w:pPr>
-              <w:pStyle w:val="TableContents"/>
-              <w:bidi w:val="0"/>
-              <w:jc w:val="start"/>
-              <w:rPr>
-                <w:rFonts w:ascii="Times New Roman" w:hAnsi="Times New Roman"/>
-                <w:sz w:val="32"/>
-                <w:szCs w:val="32"/>
-              </w:rPr>
-            </w:pPr>
-            <w:r>
-              <w:rPr>
-                <w:rFonts w:ascii="Times New Roman" w:hAnsi="Times New Roman"/>
-                <w:sz w:val="32"/>
-                <w:szCs w:val="32"/>
-              </w:rPr>
-              <w:t xml:space="preserve">user_id </w:t>
-            </w:r>
-            <w:r>
-              <w:rPr>
-                <w:rFonts w:ascii="Times New Roman" w:hAnsi="Times New Roman"/>
-                <w:sz w:val="32"/>
-                <w:szCs w:val="32"/>
-              </w:rPr>
-              <w:t>(person who uploaded)</w:t>
+            <w:tcW w:w="4131" w:type="dxa"/>
+            <w:tcBorders>
+              <w:top w:val="single" w:sz="4" w:space="0" w:color="FFFFFF"/>
+              <w:start w:val="single" w:sz="4" w:space="0" w:color="FFFFFF"/>
+              <w:bottom w:val="single" w:sz="4" w:space="0" w:color="FFFFFF"/>
+              <w:end w:val="single" w:sz="4" w:space="0" w:color="FFFFFF"/>
+            </w:tcBorders>
+          </w:tcPr>
+          <w:p>
+            <w:pPr>
+              <w:pStyle w:val="TableContents"/>
+              <w:bidi w:val="0"/>
+              <w:jc w:val="start"/>
+              <w:rPr>
+                <w:rFonts w:ascii="Times New Roman" w:hAnsi="Times New Roman"/>
+                <w:sz w:val="32"/>
+                <w:szCs w:val="32"/>
+              </w:rPr>
+            </w:pPr>
+            <w:r>
+              <w:rPr>
+                <w:rFonts w:ascii="Times New Roman" w:hAnsi="Times New Roman"/>
+                <w:sz w:val="32"/>
+                <w:szCs w:val="32"/>
+              </w:rPr>
+              <w:t>user_id (person who uploaded)</w:t>
             </w:r>
           </w:p>
         </w:tc>
@@ -1491,7 +1587,7 @@
         </w:tc>
         <w:tc>
           <w:tcPr>
-            <w:tcW w:w="2624" w:type="dxa"/>
+            <w:tcW w:w="2625" w:type="dxa"/>
             <w:tcBorders>
               <w:top w:val="single" w:sz="4" w:space="0" w:color="FFFFFF"/>
               <w:start w:val="single" w:sz="4" w:space="0" w:color="FFFFFF"/>
@@ -1527,7 +1623,7 @@
         </w:trPr>
         <w:tc>
           <w:tcPr>
-            <w:tcW w:w="4132" w:type="dxa"/>
+            <w:tcW w:w="4131" w:type="dxa"/>
             <w:tcBorders>
               <w:top w:val="single" w:sz="4" w:space="0" w:color="FFFFFF"/>
               <w:start w:val="single" w:sz="4" w:space="0" w:color="FFFFFF"/>
@@ -1588,7 +1684,7 @@
         </w:tc>
         <w:tc>
           <w:tcPr>
-            <w:tcW w:w="2624" w:type="dxa"/>
+            <w:tcW w:w="2625" w:type="dxa"/>
             <w:tcBorders>
               <w:top w:val="single" w:sz="4" w:space="0" w:color="FFFFFF"/>
               <w:start w:val="single" w:sz="4" w:space="0" w:color="FFFFFF"/>
@@ -1624,7 +1720,7 @@
         </w:trPr>
         <w:tc>
           <w:tcPr>
-            <w:tcW w:w="4132" w:type="dxa"/>
+            <w:tcW w:w="4131" w:type="dxa"/>
             <w:tcBorders>
               <w:start w:val="single" w:sz="4" w:space="0" w:color="FFFFFF"/>
               <w:bottom w:val="single" w:sz="4" w:space="0" w:color="FFFFFF"/>
@@ -1683,7 +1779,7 @@
         </w:tc>
         <w:tc>
           <w:tcPr>
-            <w:tcW w:w="2624" w:type="dxa"/>
+            <w:tcW w:w="2625" w:type="dxa"/>
             <w:tcBorders>
               <w:start w:val="single" w:sz="4" w:space="0" w:color="FFFFFF"/>
               <w:bottom w:val="single" w:sz="4" w:space="0" w:color="FFFFFF"/>
@@ -1717,7 +1813,7 @@
         </w:trPr>
         <w:tc>
           <w:tcPr>
-            <w:tcW w:w="4132" w:type="dxa"/>
+            <w:tcW w:w="4131" w:type="dxa"/>
             <w:tcBorders>
               <w:start w:val="single" w:sz="4" w:space="0" w:color="FFFFFF"/>
               <w:bottom w:val="single" w:sz="4" w:space="0" w:color="FFFFFF"/>
@@ -1776,7 +1872,7 @@
         </w:tc>
         <w:tc>
           <w:tcPr>
-            <w:tcW w:w="2624" w:type="dxa"/>
+            <w:tcW w:w="2625" w:type="dxa"/>
             <w:tcBorders>
               <w:start w:val="single" w:sz="4" w:space="0" w:color="FFFFFF"/>
               <w:bottom w:val="single" w:sz="4" w:space="0" w:color="FFFFFF"/>
@@ -1810,7 +1906,7 @@
         </w:trPr>
         <w:tc>
           <w:tcPr>
-            <w:tcW w:w="4132" w:type="dxa"/>
+            <w:tcW w:w="4131" w:type="dxa"/>
             <w:tcBorders>
               <w:start w:val="single" w:sz="4" w:space="0" w:color="FFFFFF"/>
               <w:bottom w:val="single" w:sz="4" w:space="0" w:color="FFFFFF"/>
@@ -1869,7 +1965,7 @@
         </w:tc>
         <w:tc>
           <w:tcPr>
-            <w:tcW w:w="2624" w:type="dxa"/>
+            <w:tcW w:w="2625" w:type="dxa"/>
             <w:tcBorders>
               <w:start w:val="single" w:sz="4" w:space="0" w:color="FFFFFF"/>
               <w:bottom w:val="single" w:sz="4" w:space="0" w:color="FFFFFF"/>
@@ -1903,7 +1999,7 @@
         </w:trPr>
         <w:tc>
           <w:tcPr>
-            <w:tcW w:w="4132" w:type="dxa"/>
+            <w:tcW w:w="4131" w:type="dxa"/>
             <w:tcBorders>
               <w:start w:val="single" w:sz="4" w:space="0" w:color="FFFFFF"/>
               <w:bottom w:val="single" w:sz="4" w:space="0" w:color="FFFFFF"/>
@@ -1962,7 +2058,7 @@
         </w:tc>
         <w:tc>
           <w:tcPr>
-            <w:tcW w:w="2624" w:type="dxa"/>
+            <w:tcW w:w="2625" w:type="dxa"/>
             <w:tcBorders>
               <w:start w:val="single" w:sz="4" w:space="0" w:color="FFFFFF"/>
               <w:bottom w:val="single" w:sz="4" w:space="0" w:color="FFFFFF"/>
@@ -2058,9 +2154,9 @@
         <w:tblLayout w:type="fixed"/>
         <w:tblCellMar>
           <w:top w:w="0" w:type="dxa"/>
-          <w:start w:w="0" w:type="dxa"/>
+          <w:start w:w="5" w:type="dxa"/>
           <w:bottom w:w="0" w:type="dxa"/>
-          <w:end w:w="0" w:type="dxa"/>
+          <w:end w:w="5" w:type="dxa"/>
         </w:tblCellMar>
       </w:tblPr>
       <w:tblGrid>
@@ -2097,15 +2193,7 @@
                 <w:sz w:val="32"/>
                 <w:szCs w:val="32"/>
               </w:rPr>
-              <w:t xml:space="preserve">user_id </w:t>
-            </w:r>
-            <w:r>
-              <w:rPr>
-                <w:rFonts w:ascii="Times New Roman" w:hAnsi="Times New Roman"/>
-                <w:sz w:val="32"/>
-                <w:szCs w:val="32"/>
-              </w:rPr>
-              <w:t>(person who uploaded)</w:t>
+              <w:t>user_id (person who uploaded)</w:t>
             </w:r>
           </w:p>
         </w:tc>
@@ -2261,23 +2349,7 @@
                 <w:sz w:val="32"/>
                 <w:szCs w:val="32"/>
               </w:rPr>
-              <w:t>PRIMA</w:t>
-            </w:r>
-            <w:r>
-              <w:rPr>
-                <w:rFonts w:ascii="Times New Roman" w:hAnsi="Times New Roman"/>
-                <w:sz w:val="32"/>
-                <w:szCs w:val="32"/>
-              </w:rPr>
-              <w:t>R</w:t>
-            </w:r>
-            <w:r>
-              <w:rPr>
-                <w:rFonts w:ascii="Times New Roman" w:hAnsi="Times New Roman"/>
-                <w:sz w:val="32"/>
-                <w:szCs w:val="32"/>
-              </w:rPr>
-              <w:t>Y KEY</w:t>
+              <w:t>PRIMARY KEY</w:t>
             </w:r>
           </w:p>
         </w:tc>
@@ -2656,6 +2728,120 @@
         </w:tc>
       </w:tr>
     </w:tbl>
+    <w:p>
+      <w:pPr>
+        <w:pStyle w:val="Normal"/>
+        <w:bidi w:val="0"/>
+        <w:jc w:val="start"/>
+        <w:rPr>
+          <w:rFonts w:ascii="Times New Roman" w:hAnsi="Times New Roman"/>
+          <w:sz w:val="32"/>
+          <w:szCs w:val="32"/>
+        </w:rPr>
+      </w:pPr>
+      <w:r>
+        <w:rPr>
+          <w:rFonts w:ascii="Times New Roman" w:hAnsi="Times New Roman"/>
+          <w:sz w:val="32"/>
+          <w:szCs w:val="32"/>
+        </w:rPr>
+      </w:r>
+    </w:p>
+    <w:p>
+      <w:pPr>
+        <w:pStyle w:val="Normal"/>
+        <w:bidi w:val="0"/>
+        <w:jc w:val="start"/>
+        <w:rPr>
+          <w:rFonts w:ascii="Times New Roman" w:hAnsi="Times New Roman"/>
+          <w:sz w:val="32"/>
+          <w:szCs w:val="32"/>
+        </w:rPr>
+      </w:pPr>
+      <w:r>
+        <w:rPr>
+          <w:rFonts w:ascii="Times New Roman" w:hAnsi="Times New Roman"/>
+          <w:sz w:val="32"/>
+          <w:szCs w:val="32"/>
+        </w:rPr>
+      </w:r>
+    </w:p>
+    <w:p>
+      <w:pPr>
+        <w:pStyle w:val="Normal"/>
+        <w:bidi w:val="0"/>
+        <w:jc w:val="start"/>
+        <w:rPr>
+          <w:rFonts w:ascii="Times New Roman" w:hAnsi="Times New Roman"/>
+          <w:sz w:val="32"/>
+          <w:szCs w:val="32"/>
+        </w:rPr>
+      </w:pPr>
+      <w:r>
+        <w:rPr>
+          <w:rFonts w:ascii="Times New Roman" w:hAnsi="Times New Roman"/>
+          <w:sz w:val="32"/>
+          <w:szCs w:val="32"/>
+        </w:rPr>
+      </w:r>
+    </w:p>
+    <w:p>
+      <w:pPr>
+        <w:pStyle w:val="Normal"/>
+        <w:bidi w:val="0"/>
+        <w:jc w:val="start"/>
+        <w:rPr>
+          <w:rFonts w:ascii="Times New Roman" w:hAnsi="Times New Roman"/>
+          <w:sz w:val="32"/>
+          <w:szCs w:val="32"/>
+        </w:rPr>
+      </w:pPr>
+      <w:r>
+        <w:rPr>
+          <w:rFonts w:ascii="Times New Roman" w:hAnsi="Times New Roman"/>
+          <w:sz w:val="32"/>
+          <w:szCs w:val="32"/>
+        </w:rPr>
+      </w:r>
+    </w:p>
+    <w:p>
+      <w:pPr>
+        <w:pStyle w:val="Normal"/>
+        <w:bidi w:val="0"/>
+        <w:jc w:val="start"/>
+        <w:rPr>
+          <w:rFonts w:ascii="Times New Roman" w:hAnsi="Times New Roman"/>
+          <w:sz w:val="32"/>
+          <w:szCs w:val="32"/>
+        </w:rPr>
+      </w:pPr>
+      <w:r>
+        <w:rPr>
+          <w:rFonts w:ascii="Times New Roman" w:hAnsi="Times New Roman"/>
+          <w:sz w:val="32"/>
+          <w:szCs w:val="32"/>
+        </w:rPr>
+      </w:r>
+    </w:p>
+    <w:p>
+      <w:pPr>
+        <w:pStyle w:val="Normal"/>
+        <w:bidi w:val="0"/>
+        <w:jc w:val="start"/>
+        <w:rPr>
+          <w:rFonts w:ascii="Times New Roman" w:hAnsi="Times New Roman"/>
+          <w:sz w:val="32"/>
+          <w:szCs w:val="32"/>
+        </w:rPr>
+      </w:pPr>
+      <w:r>
+        <w:rPr>
+          <w:rFonts w:ascii="Times New Roman" w:hAnsi="Times New Roman"/>
+          <w:sz w:val="32"/>
+          <w:szCs w:val="32"/>
+        </w:rPr>
+      </w:r>
+    </w:p>
     <w:p>
       <w:pPr>
         <w:pStyle w:val="Normal"/>
@@ -2722,54 +2908,46 @@
         <w:tblLayout w:type="fixed"/>
         <w:tblCellMar>
           <w:top w:w="0" w:type="dxa"/>
-          <w:start w:w="0" w:type="dxa"/>
+          <w:start w:w="5" w:type="dxa"/>
           <w:bottom w:w="0" w:type="dxa"/>
-          <w:end w:w="0" w:type="dxa"/>
+          <w:end w:w="5" w:type="dxa"/>
         </w:tblCellMar>
       </w:tblPr>
       <w:tblGrid>
-        <w:gridCol w:w="3687"/>
+        <w:gridCol w:w="3686"/>
         <w:gridCol w:w="2733"/>
-        <w:gridCol w:w="3218"/>
+        <w:gridCol w:w="3219"/>
       </w:tblGrid>
       <w:tr>
         <w:trPr/>
         <w:tc>
           <w:tcPr>
-            <w:tcW w:w="3687" w:type="dxa"/>
-            <w:tcBorders>
-              <w:top w:val="single" w:sz="4" w:space="0" w:color="FFFFFF"/>
-              <w:start w:val="single" w:sz="4" w:space="0" w:color="FFFFFF"/>
-              <w:bottom w:val="single" w:sz="4" w:space="0" w:color="FFFFFF"/>
-              <w:end w:val="single" w:sz="4" w:space="0" w:color="FFFFFF"/>
-            </w:tcBorders>
-          </w:tcPr>
-          <w:p>
-            <w:pPr>
-              <w:pStyle w:val="TableContents"/>
-              <w:bidi w:val="0"/>
-              <w:jc w:val="start"/>
-              <w:rPr>
-                <w:rFonts w:ascii="Times New Roman" w:hAnsi="Times New Roman"/>
-                <w:sz w:val="32"/>
-                <w:szCs w:val="32"/>
-              </w:rPr>
-            </w:pPr>
-            <w:r>
-              <w:rPr>
-                <w:rFonts w:ascii="Times New Roman" w:hAnsi="Times New Roman"/>
-                <w:sz w:val="32"/>
-                <w:szCs w:val="32"/>
-              </w:rPr>
-              <w:t xml:space="preserve">user_id </w:t>
-            </w:r>
-            <w:r>
-              <w:rPr>
-                <w:rFonts w:ascii="Times New Roman" w:hAnsi="Times New Roman"/>
-                <w:sz w:val="32"/>
-                <w:szCs w:val="32"/>
-              </w:rPr>
-              <w:t>(person who liked)</w:t>
+            <w:tcW w:w="3686" w:type="dxa"/>
+            <w:tcBorders>
+              <w:top w:val="single" w:sz="4" w:space="0" w:color="FFFFFF"/>
+              <w:start w:val="single" w:sz="4" w:space="0" w:color="FFFFFF"/>
+              <w:bottom w:val="single" w:sz="4" w:space="0" w:color="FFFFFF"/>
+              <w:end w:val="single" w:sz="4" w:space="0" w:color="FFFFFF"/>
+            </w:tcBorders>
+          </w:tcPr>
+          <w:p>
+            <w:pPr>
+              <w:pStyle w:val="TableContents"/>
+              <w:bidi w:val="0"/>
+              <w:jc w:val="start"/>
+              <w:rPr>
+                <w:rFonts w:ascii="Times New Roman" w:hAnsi="Times New Roman"/>
+                <w:sz w:val="32"/>
+                <w:szCs w:val="32"/>
+              </w:rPr>
+            </w:pPr>
+            <w:r>
+              <w:rPr>
+                <w:rFonts w:ascii="Times New Roman" w:hAnsi="Times New Roman"/>
+                <w:sz w:val="32"/>
+                <w:szCs w:val="32"/>
+              </w:rPr>
+              <w:t>user_id (person who liked)</w:t>
             </w:r>
           </w:p>
         </w:tc>
@@ -2805,7 +2983,7 @@
         </w:tc>
         <w:tc>
           <w:tcPr>
-            <w:tcW w:w="3218" w:type="dxa"/>
+            <w:tcW w:w="3219" w:type="dxa"/>
             <w:tcBorders>
               <w:top w:val="single" w:sz="4" w:space="0" w:color="FFFFFF"/>
               <w:start w:val="single" w:sz="4" w:space="0" w:color="FFFFFF"/>
@@ -2839,7 +3017,7 @@
         <w:trPr/>
         <w:tc>
           <w:tcPr>
-            <w:tcW w:w="3687" w:type="dxa"/>
+            <w:tcW w:w="3686" w:type="dxa"/>
             <w:tcBorders>
               <w:top w:val="single" w:sz="4" w:space="0" w:color="FFFFFF"/>
               <w:start w:val="single" w:sz="4" w:space="0" w:color="FFFFFF"/>
@@ -2900,7 +3078,7 @@
         </w:tc>
         <w:tc>
           <w:tcPr>
-            <w:tcW w:w="3218" w:type="dxa"/>
+            <w:tcW w:w="3219" w:type="dxa"/>
             <w:tcBorders>
               <w:top w:val="single" w:sz="4" w:space="0" w:color="FFFFFF"/>
               <w:start w:val="single" w:sz="4" w:space="0" w:color="FFFFFF"/>
@@ -2934,7 +3112,7 @@
         <w:trPr/>
         <w:tc>
           <w:tcPr>
-            <w:tcW w:w="3687" w:type="dxa"/>
+            <w:tcW w:w="3686" w:type="dxa"/>
             <w:tcBorders>
               <w:top w:val="single" w:sz="4" w:space="0" w:color="FFFFFF"/>
               <w:start w:val="single" w:sz="4" w:space="0" w:color="FFFFFF"/>
@@ -2995,7 +3173,7 @@
         </w:tc>
         <w:tc>
           <w:tcPr>
-            <w:tcW w:w="3218" w:type="dxa"/>
+            <w:tcW w:w="3219" w:type="dxa"/>
             <w:tcBorders>
               <w:top w:val="single" w:sz="4" w:space="0" w:color="FFFFFF"/>
               <w:start w:val="single" w:sz="4" w:space="0" w:color="FFFFFF"/>
@@ -3028,7 +3206,7 @@
         <w:trPr/>
         <w:tc>
           <w:tcPr>
-            <w:tcW w:w="3687" w:type="dxa"/>
+            <w:tcW w:w="3686" w:type="dxa"/>
             <w:tcBorders>
               <w:top w:val="single" w:sz="4" w:space="0" w:color="FFFFFF"/>
               <w:start w:val="single" w:sz="4" w:space="0" w:color="FFFFFF"/>
@@ -3089,7 +3267,7 @@
         </w:tc>
         <w:tc>
           <w:tcPr>
-            <w:tcW w:w="3218" w:type="dxa"/>
+            <w:tcW w:w="3219" w:type="dxa"/>
             <w:tcBorders>
               <w:top w:val="single" w:sz="4" w:space="0" w:color="FFFFFF"/>
               <w:start w:val="single" w:sz="4" w:space="0" w:color="FFFFFF"/>
@@ -3123,7 +3301,7 @@
         <w:trPr/>
         <w:tc>
           <w:tcPr>
-            <w:tcW w:w="3687" w:type="dxa"/>
+            <w:tcW w:w="3686" w:type="dxa"/>
             <w:tcBorders>
               <w:start w:val="single" w:sz="4" w:space="0" w:color="FFFFFF"/>
               <w:bottom w:val="single" w:sz="4" w:space="0" w:color="FFFFFF"/>
@@ -3182,7 +3360,7 @@
         </w:tc>
         <w:tc>
           <w:tcPr>
-            <w:tcW w:w="3218" w:type="dxa"/>
+            <w:tcW w:w="3219" w:type="dxa"/>
             <w:tcBorders>
               <w:start w:val="single" w:sz="4" w:space="0" w:color="FFFFFF"/>
               <w:bottom w:val="single" w:sz="4" w:space="0" w:color="FFFFFF"/>
@@ -3211,6 +3389,25 @@
         </w:tc>
       </w:tr>
     </w:tbl>
+    <w:p>
+      <w:pPr>
+        <w:pStyle w:val="Normal"/>
+        <w:bidi w:val="0"/>
+        <w:jc w:val="start"/>
+        <w:rPr>
+          <w:rFonts w:ascii="Times New Roman" w:hAnsi="Times New Roman"/>
+          <w:sz w:val="32"/>
+          <w:szCs w:val="32"/>
+        </w:rPr>
+      </w:pPr>
+      <w:r>
+        <w:rPr>
+          <w:rFonts w:ascii="Times New Roman" w:hAnsi="Times New Roman"/>
+          <w:sz w:val="32"/>
+          <w:szCs w:val="32"/>
+        </w:rPr>
+      </w:r>
+    </w:p>
     <w:p>
       <w:pPr>
         <w:pStyle w:val="Normal"/>
@@ -3258,21 +3455,21 @@
         <w:tblLayout w:type="fixed"/>
         <w:tblCellMar>
           <w:top w:w="0" w:type="dxa"/>
-          <w:start w:w="0" w:type="dxa"/>
+          <w:start w:w="5" w:type="dxa"/>
           <w:bottom w:w="0" w:type="dxa"/>
-          <w:end w:w="0" w:type="dxa"/>
+          <w:end w:w="5" w:type="dxa"/>
         </w:tblCellMar>
       </w:tblPr>
       <w:tblGrid>
-        <w:gridCol w:w="3597"/>
+        <w:gridCol w:w="3596"/>
         <w:gridCol w:w="2823"/>
-        <w:gridCol w:w="3218"/>
+        <w:gridCol w:w="3219"/>
       </w:tblGrid>
       <w:tr>
         <w:trPr/>
         <w:tc>
           <w:tcPr>
-            <w:tcW w:w="3597" w:type="dxa"/>
+            <w:tcW w:w="3596" w:type="dxa"/>
             <w:tcBorders>
               <w:top w:val="single" w:sz="4" w:space="0" w:color="FFFFFF"/>
               <w:start w:val="single" w:sz="4" w:space="0" w:color="FFFFFF"/>
@@ -3334,7 +3531,7 @@
         </w:tc>
         <w:tc>
           <w:tcPr>
-            <w:tcW w:w="3218" w:type="dxa"/>
+            <w:tcW w:w="3219" w:type="dxa"/>
             <w:tcBorders>
               <w:top w:val="single" w:sz="4" w:space="0" w:color="FFFFFF"/>
               <w:start w:val="single" w:sz="4" w:space="0" w:color="FFFFFF"/>
@@ -3368,7 +3565,7 @@
         <w:trPr/>
         <w:tc>
           <w:tcPr>
-            <w:tcW w:w="3597" w:type="dxa"/>
+            <w:tcW w:w="3596" w:type="dxa"/>
             <w:tcBorders>
               <w:top w:val="single" w:sz="4" w:space="0" w:color="FFFFFF"/>
               <w:start w:val="single" w:sz="4" w:space="0" w:color="FFFFFF"/>
@@ -3430,7 +3627,7 @@
         </w:tc>
         <w:tc>
           <w:tcPr>
-            <w:tcW w:w="3218" w:type="dxa"/>
+            <w:tcW w:w="3219" w:type="dxa"/>
             <w:tcBorders>
               <w:top w:val="single" w:sz="4" w:space="0" w:color="FFFFFF"/>
               <w:start w:val="single" w:sz="4" w:space="0" w:color="FFFFFF"/>
@@ -3464,7 +3661,7 @@
         <w:trPr/>
         <w:tc>
           <w:tcPr>
-            <w:tcW w:w="3597" w:type="dxa"/>
+            <w:tcW w:w="3596" w:type="dxa"/>
             <w:tcBorders>
               <w:top w:val="single" w:sz="4" w:space="0" w:color="FFFFFF"/>
               <w:start w:val="single" w:sz="4" w:space="0" w:color="FFFFFF"/>
@@ -3526,7 +3723,7 @@
         </w:tc>
         <w:tc>
           <w:tcPr>
-            <w:tcW w:w="3218" w:type="dxa"/>
+            <w:tcW w:w="3219" w:type="dxa"/>
             <w:tcBorders>
               <w:top w:val="single" w:sz="4" w:space="0" w:color="FFFFFF"/>
               <w:start w:val="single" w:sz="4" w:space="0" w:color="FFFFFF"/>
@@ -3560,7 +3757,7 @@
         <w:trPr/>
         <w:tc>
           <w:tcPr>
-            <w:tcW w:w="3597" w:type="dxa"/>
+            <w:tcW w:w="3596" w:type="dxa"/>
             <w:tcBorders>
               <w:top w:val="single" w:sz="4" w:space="0" w:color="FFFFFF"/>
               <w:start w:val="single" w:sz="4" w:space="0" w:color="FFFFFF"/>
@@ -3622,7 +3819,7 @@
         </w:tc>
         <w:tc>
           <w:tcPr>
-            <w:tcW w:w="3218" w:type="dxa"/>
+            <w:tcW w:w="3219" w:type="dxa"/>
             <w:tcBorders>
               <w:top w:val="single" w:sz="4" w:space="0" w:color="FFFFFF"/>
               <w:start w:val="single" w:sz="4" w:space="0" w:color="FFFFFF"/>
@@ -3655,7 +3852,7 @@
         <w:trPr/>
         <w:tc>
           <w:tcPr>
-            <w:tcW w:w="3597" w:type="dxa"/>
+            <w:tcW w:w="3596" w:type="dxa"/>
             <w:tcBorders>
               <w:start w:val="single" w:sz="4" w:space="0" w:color="FFFFFF"/>
               <w:bottom w:val="single" w:sz="4" w:space="0" w:color="FFFFFF"/>
@@ -3715,7 +3912,7 @@
         </w:tc>
         <w:tc>
           <w:tcPr>
-            <w:tcW w:w="3218" w:type="dxa"/>
+            <w:tcW w:w="3219" w:type="dxa"/>
             <w:tcBorders>
               <w:start w:val="single" w:sz="4" w:space="0" w:color="FFFFFF"/>
               <w:bottom w:val="single" w:sz="4" w:space="0" w:color="FFFFFF"/>
@@ -3829,9 +4026,9 @@
         <w:tblLayout w:type="fixed"/>
         <w:tblCellMar>
           <w:top w:w="0" w:type="dxa"/>
-          <w:start w:w="0" w:type="dxa"/>
+          <w:start w:w="5" w:type="dxa"/>
           <w:bottom w:w="0" w:type="dxa"/>
-          <w:end w:w="0" w:type="dxa"/>
+          <w:end w:w="5" w:type="dxa"/>
         </w:tblCellMar>
       </w:tblPr>
       <w:tblGrid>
@@ -4356,6 +4553,10 @@
     <w:p>
       <w:pPr>
         <w:pStyle w:val="Heading1"/>
+        <w:numPr>
+          <w:ilvl w:val="0"/>
+          <w:numId w:val="1"/>
+        </w:numPr>
         <w:bidi w:val="0"/>
         <w:ind w:hanging="0" w:start="0"/>
         <w:jc w:val="start"/>
@@ -4444,6 +4645,63 @@
           <w:szCs w:val="32"/>
         </w:rPr>
         <w:t>The bucket should be created where the folder is “video_id” and the thumbnail and video is stored within the folder.</w:t>
+      </w:r>
+    </w:p>
+    <w:p>
+      <w:pPr>
+        <w:pStyle w:val="Normal"/>
+        <w:bidi w:val="0"/>
+        <w:jc w:val="start"/>
+        <w:rPr>
+          <w:rFonts w:ascii="Times New Roman" w:hAnsi="Times New Roman"/>
+          <w:sz w:val="32"/>
+          <w:szCs w:val="32"/>
+        </w:rPr>
+      </w:pPr>
+      <w:r>
+        <w:rPr>
+          <w:rFonts w:ascii="Times New Roman" w:hAnsi="Times New Roman"/>
+          <w:sz w:val="32"/>
+          <w:szCs w:val="32"/>
+        </w:rPr>
+      </w:r>
+    </w:p>
+    <w:p>
+      <w:pPr>
+        <w:pStyle w:val="Normal"/>
+        <w:bidi w:val="0"/>
+        <w:jc w:val="start"/>
+        <w:rPr>
+          <w:rFonts w:ascii="Times New Roman" w:hAnsi="Times New Roman"/>
+          <w:sz w:val="32"/>
+          <w:szCs w:val="32"/>
+        </w:rPr>
+      </w:pPr>
+      <w:r>
+        <w:rPr>
+          <w:rFonts w:ascii="Times New Roman" w:hAnsi="Times New Roman"/>
+          <w:sz w:val="32"/>
+          <w:szCs w:val="32"/>
+        </w:rPr>
+      </w:r>
+    </w:p>
+    <w:p>
+      <w:pPr>
+        <w:pStyle w:val="Normal"/>
+        <w:bidi w:val="0"/>
+        <w:jc w:val="start"/>
+        <w:rPr>
+          <w:rFonts w:ascii="Times New Roman" w:hAnsi="Times New Roman"/>
+          <w:sz w:val="32"/>
+          <w:szCs w:val="32"/>
+        </w:rPr>
+      </w:pPr>
+      <w:r>
+        <w:rPr>
+          <w:rFonts w:ascii="Times New Roman" w:hAnsi="Times New Roman"/>
+          <w:sz w:val="32"/>
+          <w:szCs w:val="32"/>
+        </w:rPr>
       </w:r>
     </w:p>
     <w:p>
@@ -4628,6 +4886,7 @@
       <w:pgNumType w:fmt="decimal"/>
       <w:formProt w:val="false"/>
       <w:textDirection w:val="lrTb"/>
+      <w:docGrid w:type="default" w:linePitch="100" w:charSpace="0"/>
     </w:sectPr>
   </w:body>
 </w:document>
@@ -4638,7 +4897,6 @@
   <w:abstractNum w:abstractNumId="1">
     <w:lvl w:ilvl="0">
       <w:start w:val="1"/>
-      <w:pStyle w:val="Heading1"/>
       <w:numFmt w:val="none"/>
       <w:suff w:val="nothing"/>
       <w:lvlText w:val=""/>
@@ -4649,6 +4907,7 @@
         </w:tabs>
         <w:ind w:start="0" w:hanging="0"/>
       </w:pPr>
+      <w:rPr/>
     </w:lvl>
     <w:lvl w:ilvl="1">
       <w:start w:val="1"/>
@@ -4662,6 +4921,7 @@
         </w:tabs>
         <w:ind w:start="0" w:hanging="0"/>
       </w:pPr>
+      <w:rPr/>
     </w:lvl>
     <w:lvl w:ilvl="2">
       <w:start w:val="1"/>
@@ -4675,6 +4935,7 @@
         </w:tabs>
         <w:ind w:start="0" w:hanging="0"/>
       </w:pPr>
+      <w:rPr/>
     </w:lvl>
     <w:lvl w:ilvl="3">
       <w:start w:val="1"/>
@@ -4688,6 +4949,7 @@
         </w:tabs>
         <w:ind w:start="0" w:hanging="0"/>
       </w:pPr>
+      <w:rPr/>
     </w:lvl>
     <w:lvl w:ilvl="4">
       <w:start w:val="1"/>
@@ -4701,6 +4963,7 @@
         </w:tabs>
         <w:ind w:start="0" w:hanging="0"/>
       </w:pPr>
+      <w:rPr/>
     </w:lvl>
     <w:lvl w:ilvl="5">
       <w:start w:val="1"/>
@@ -4714,6 +4977,7 @@
         </w:tabs>
         <w:ind w:start="0" w:hanging="0"/>
       </w:pPr>
+      <w:rPr/>
     </w:lvl>
     <w:lvl w:ilvl="6">
       <w:start w:val="1"/>
@@ -4727,6 +4991,7 @@
         </w:tabs>
         <w:ind w:start="0" w:hanging="0"/>
       </w:pPr>
+      <w:rPr/>
     </w:lvl>
     <w:lvl w:ilvl="7">
       <w:start w:val="1"/>
@@ -4740,6 +5005,7 @@
         </w:tabs>
         <w:ind w:start="0" w:hanging="0"/>
       </w:pPr>
+      <w:rPr/>
     </w:lvl>
     <w:lvl w:ilvl="8">
       <w:start w:val="1"/>
@@ -4753,10 +5019,133 @@
         </w:tabs>
         <w:ind w:start="0" w:hanging="0"/>
       </w:pPr>
+      <w:rPr/>
+    </w:lvl>
+  </w:abstractNum>
+  <w:abstractNum w:abstractNumId="2">
+    <w:lvl w:ilvl="0">
+      <w:start w:val="1"/>
+      <w:numFmt w:val="none"/>
+      <w:suff w:val="nothing"/>
+      <w:lvlText w:val=""/>
+      <w:lvlJc w:val="start"/>
+      <w:pPr>
+        <w:tabs>
+          <w:tab w:val="num" w:pos="0"/>
+        </w:tabs>
+        <w:ind w:start="0" w:hanging="0"/>
+      </w:pPr>
+    </w:lvl>
+    <w:lvl w:ilvl="1">
+      <w:start w:val="1"/>
+      <w:numFmt w:val="none"/>
+      <w:suff w:val="nothing"/>
+      <w:lvlText w:val=""/>
+      <w:lvlJc w:val="start"/>
+      <w:pPr>
+        <w:tabs>
+          <w:tab w:val="num" w:pos="0"/>
+        </w:tabs>
+        <w:ind w:start="0" w:hanging="0"/>
+      </w:pPr>
+    </w:lvl>
+    <w:lvl w:ilvl="2">
+      <w:start w:val="1"/>
+      <w:numFmt w:val="none"/>
+      <w:suff w:val="nothing"/>
+      <w:lvlText w:val=""/>
+      <w:lvlJc w:val="start"/>
+      <w:pPr>
+        <w:tabs>
+          <w:tab w:val="num" w:pos="0"/>
+        </w:tabs>
+        <w:ind w:start="0" w:hanging="0"/>
+      </w:pPr>
+    </w:lvl>
+    <w:lvl w:ilvl="3">
+      <w:start w:val="1"/>
+      <w:numFmt w:val="none"/>
+      <w:suff w:val="nothing"/>
+      <w:lvlText w:val=""/>
+      <w:lvlJc w:val="start"/>
+      <w:pPr>
+        <w:tabs>
+          <w:tab w:val="num" w:pos="0"/>
+        </w:tabs>
+        <w:ind w:start="0" w:hanging="0"/>
+      </w:pPr>
+    </w:lvl>
+    <w:lvl w:ilvl="4">
+      <w:start w:val="1"/>
+      <w:numFmt w:val="none"/>
+      <w:suff w:val="nothing"/>
+      <w:lvlText w:val=""/>
+      <w:lvlJc w:val="start"/>
+      <w:pPr>
+        <w:tabs>
+          <w:tab w:val="num" w:pos="0"/>
+        </w:tabs>
+        <w:ind w:start="0" w:hanging="0"/>
+      </w:pPr>
+    </w:lvl>
+    <w:lvl w:ilvl="5">
+      <w:start w:val="1"/>
+      <w:numFmt w:val="none"/>
+      <w:suff w:val="nothing"/>
+      <w:lvlText w:val=""/>
+      <w:lvlJc w:val="start"/>
+      <w:pPr>
+        <w:tabs>
+          <w:tab w:val="num" w:pos="0"/>
+        </w:tabs>
+        <w:ind w:start="0" w:hanging="0"/>
+      </w:pPr>
+    </w:lvl>
+    <w:lvl w:ilvl="6">
+      <w:start w:val="1"/>
+      <w:numFmt w:val="none"/>
+      <w:suff w:val="nothing"/>
+      <w:lvlText w:val=""/>
+      <w:lvlJc w:val="start"/>
+      <w:pPr>
+        <w:tabs>
+          <w:tab w:val="num" w:pos="0"/>
+        </w:tabs>
+        <w:ind w:start="0" w:hanging="0"/>
+      </w:pPr>
+    </w:lvl>
+    <w:lvl w:ilvl="7">
+      <w:start w:val="1"/>
+      <w:numFmt w:val="none"/>
+      <w:suff w:val="nothing"/>
+      <w:lvlText w:val=""/>
+      <w:lvlJc w:val="start"/>
+      <w:pPr>
+        <w:tabs>
+          <w:tab w:val="num" w:pos="0"/>
+        </w:tabs>
+        <w:ind w:start="0" w:hanging="0"/>
+      </w:pPr>
+    </w:lvl>
+    <w:lvl w:ilvl="8">
+      <w:start w:val="1"/>
+      <w:numFmt w:val="none"/>
+      <w:suff w:val="nothing"/>
+      <w:lvlText w:val=""/>
+      <w:lvlJc w:val="start"/>
+      <w:pPr>
+        <w:tabs>
+          <w:tab w:val="num" w:pos="0"/>
+        </w:tabs>
+        <w:ind w:start="0" w:hanging="0"/>
+      </w:pPr>
     </w:lvl>
   </w:abstractNum>
   <w:num w:numId="1">
     <w:abstractNumId w:val="1"/>
+  </w:num>
+  <w:num w:numId="2">
+    <w:abstractNumId w:val="2"/>
   </w:num>
 </w:numbering>
 </file>
@@ -4775,7 +5164,6 @@
     </w:rPrDefault>
     <w:pPrDefault>
       <w:pPr>
-        <w:widowControl/>
         <w:suppressAutoHyphens w:val="true"/>
       </w:pPr>
     </w:pPrDefault>
@@ -4785,7 +5173,10 @@
     <w:qFormat/>
     <w:pPr>
       <w:widowControl/>
+      <w:suppressAutoHyphens w:val="true"/>
       <w:bidi w:val="0"/>
+      <w:spacing w:before="0" w:after="0"/>
+      <w:jc w:val="start"/>
     </w:pPr>
     <w:rPr>
       <w:rFonts w:ascii="Segoe UI This" w:hAnsi="Segoe UI This" w:eastAsia="Noto Serif CJK SC" w:cs="Noto Sans"/>

</xml_diff>